<commit_message>
Minor changes to summary doc
</commit_message>
<xml_diff>
--- a/Summary of results for NV centers.docx
+++ b/Summary of results for NV centers.docx
@@ -130,14 +130,12 @@
         </w:numPr>
         <w:ind w:firstLineChars="0"/>
       </w:pPr>
-      <m:oMath>
-        <m:r>
-          <w:rPr>
-            <w:rFonts w:ascii="Cambria Math" w:hAnsi="Cambria Math"/>
-          </w:rPr>
-          <m:t>Maximum Initialization</m:t>
-        </m:r>
-      </m:oMath>
+      <w:r>
+        <w:rPr>
+          <w:rFonts w:hint="eastAsia"/>
+        </w:rPr>
+        <w:t xml:space="preserve">Maximum initialization contrast </w:t>
+      </w:r>
       <w:r>
         <w:rPr>
           <w:rFonts w:hint="eastAsia"/>
@@ -171,13 +169,7 @@
           <w:rPr>
             <w:rFonts w:ascii="Cambria Math" w:hAnsi="Cambria Math"/>
           </w:rPr>
-          <m:t xml:space="preserve"> = 0.0</m:t>
-        </m:r>
-        <m:r>
-          <w:rPr>
-            <w:rFonts w:ascii="Cambria Math" w:hAnsi="Cambria Math"/>
-          </w:rPr>
-          <m:t>41</m:t>
+          <m:t xml:space="preserve"> = 0.041</m:t>
         </m:r>
       </m:oMath>
     </w:p>
@@ -191,9 +183,6 @@
       <w:pPr>
         <w:pStyle w:val="a3"/>
         <w:ind w:firstLineChars="0" w:firstLine="0"/>
-        <w:rPr>
-          <w:rFonts w:hint="eastAsia"/>
-        </w:rPr>
       </w:pPr>
       <w:r>
         <w:rPr>
@@ -494,6 +483,7 @@
     <w:lsdException w:name="HTML Sample" w:semiHidden="1" w:unhideWhenUsed="1"/>
     <w:lsdException w:name="HTML Typewriter" w:semiHidden="1" w:unhideWhenUsed="1"/>
     <w:lsdException w:name="HTML Variable" w:semiHidden="1" w:unhideWhenUsed="1"/>
+    <w:lsdException w:name="Normal Table" w:semiHidden="1" w:unhideWhenUsed="1"/>
     <w:lsdException w:name="annotation subject" w:semiHidden="1" w:unhideWhenUsed="1"/>
     <w:lsdException w:name="No List" w:semiHidden="1" w:unhideWhenUsed="1"/>
     <w:lsdException w:name="Outline List 1" w:semiHidden="1" w:unhideWhenUsed="1"/>
@@ -540,8 +530,10 @@
     <w:lsdException w:name="Table Subtle 2" w:semiHidden="1" w:unhideWhenUsed="1"/>
     <w:lsdException w:name="Table Web 1" w:semiHidden="1" w:unhideWhenUsed="1"/>
     <w:lsdException w:name="Table Web 2" w:semiHidden="1" w:unhideWhenUsed="1"/>
+    <w:lsdException w:name="Table Web 3" w:semiHidden="1" w:unhideWhenUsed="1"/>
     <w:lsdException w:name="Balloon Text" w:semiHidden="1" w:unhideWhenUsed="1"/>
     <w:lsdException w:name="Table Grid" w:uiPriority="39"/>
+    <w:lsdException w:name="Table Theme" w:semiHidden="1" w:unhideWhenUsed="1"/>
     <w:lsdException w:name="Placeholder Text" w:semiHidden="1"/>
     <w:lsdException w:name="No Spacing" w:uiPriority="1" w:qFormat="1"/>
     <w:lsdException w:name="Light Shading" w:uiPriority="60"/>
@@ -774,7 +766,6 @@
   <w:style w:type="character" w:default="1" w:styleId="a0">
     <w:name w:val="Default Paragraph Font"/>
     <w:uiPriority w:val="1"/>
-    <w:semiHidden/>
     <w:unhideWhenUsed/>
   </w:style>
   <w:style w:type="table" w:default="1" w:styleId="a1">

</xml_diff>